<commit_message>
steve jobs done, need to check
</commit_message>
<xml_diff>
--- a/#2 Currently Writing/Ahammad/Chapter 8/Sub5 Story - Steve Jobs.docx
+++ b/#2 Currently Writing/Ahammad/Chapter 8/Sub5 Story - Steve Jobs.docx
@@ -25,7 +25,7 @@
         <mc:AlternateContent>
           <mc:Choice Requires="wps">
             <w:drawing>
-              <wp:anchor distT="0" distB="0" distL="114300" distR="114300" simplePos="0" relativeHeight="251648512" behindDoc="1" locked="0" layoutInCell="1" allowOverlap="1" wp14:anchorId="3F1DD0E1" wp14:editId="6D0DF70E">
+              <wp:anchor distT="0" distB="0" distL="114300" distR="114300" simplePos="0" relativeHeight="251651072" behindDoc="1" locked="0" layoutInCell="1" allowOverlap="1" wp14:anchorId="3F1DD0E1" wp14:editId="073B3A21">
                 <wp:simplePos x="0" y="0"/>
                 <wp:positionH relativeFrom="column">
                   <wp:posOffset>-91342</wp:posOffset>
@@ -93,7 +93,7 @@
           </mc:Choice>
           <mc:Fallback>
             <w:pict>
-              <v:rect w14:anchorId="02B2110E" id="Rectangle 5" o:spid="_x0000_s1026" style="position:absolute;margin-left:-7.2pt;margin-top:1in;width:329.7pt;height:499.85pt;z-index:-251667968;visibility:visible;mso-wrap-style:square;mso-width-percent:0;mso-height-percent:0;mso-wrap-distance-left:9pt;mso-wrap-distance-top:0;mso-wrap-distance-right:9pt;mso-wrap-distance-bottom:0;mso-position-horizontal:absolute;mso-position-horizontal-relative:text;mso-position-vertical:absolute;mso-position-vertical-relative:page;mso-width-percent:0;mso-height-percent:0;mso-width-relative:margin;mso-height-relative:margin;v-text-anchor:middle" o:gfxdata="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" filled="f" strokecolor="black [3213]" strokeweight=".5pt">
+              <v:rect w14:anchorId="2A25EC6B" id="Rectangle 5" o:spid="_x0000_s1026" style="position:absolute;margin-left:-7.2pt;margin-top:1in;width:329.7pt;height:499.85pt;z-index:-251665408;visibility:visible;mso-wrap-style:square;mso-width-percent:0;mso-height-percent:0;mso-wrap-distance-left:9pt;mso-wrap-distance-top:0;mso-wrap-distance-right:9pt;mso-wrap-distance-bottom:0;mso-position-horizontal:absolute;mso-position-horizontal-relative:text;mso-position-vertical:absolute;mso-position-vertical-relative:page;mso-width-percent:0;mso-height-percent:0;mso-width-relative:margin;mso-height-relative:margin;v-text-anchor:middle" o:gfxdata="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" filled="f" strokecolor="black [3213]" strokeweight=".5pt">
                 <w10:wrap anchory="page"/>
               </v:rect>
             </w:pict>
@@ -111,7 +111,7 @@
         <mc:AlternateContent>
           <mc:Choice Requires="wps">
             <w:drawing>
-              <wp:anchor distT="0" distB="0" distL="114300" distR="114300" simplePos="0" relativeHeight="251658752" behindDoc="1" locked="0" layoutInCell="1" allowOverlap="1" wp14:anchorId="09C11159" wp14:editId="6F5B7083">
+              <wp:anchor distT="0" distB="0" distL="114300" distR="114300" simplePos="0" relativeHeight="251655168" behindDoc="1" locked="0" layoutInCell="1" allowOverlap="1" wp14:anchorId="09C11159" wp14:editId="6F5B7083">
                 <wp:simplePos x="0" y="0"/>
                 <wp:positionH relativeFrom="column">
                   <wp:posOffset>479425</wp:posOffset>
@@ -219,7 +219,7 @@
                   <v:h position="#0,topLeft" xrange="0,10800"/>
                 </v:handles>
               </v:shapetype>
-              <v:shape id="Hexagon 2" o:spid="_x0000_s1026" type="#_x0000_t9" style="position:absolute;margin-left:37.75pt;margin-top:-2.85pt;width:234pt;height:36pt;z-index:-251657728;visibility:visible;mso-wrap-style:square;mso-width-percent:0;mso-height-percent:0;mso-wrap-distance-left:9pt;mso-wrap-distance-top:0;mso-wrap-distance-right:9pt;mso-wrap-distance-bottom:0;mso-position-horizontal:absolute;mso-position-horizontal-relative:text;mso-position-vertical:absolute;mso-position-vertical-relative:text;mso-width-percent:0;mso-height-percent:0;mso-width-relative:margin;mso-height-relative:margin;v-text-anchor:middle" o:gfxdata="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" adj="831" fillcolor="white [3212]" strokecolor="black [3213]">
+              <v:shape id="Hexagon 2" o:spid="_x0000_s1026" type="#_x0000_t9" style="position:absolute;margin-left:37.75pt;margin-top:-2.85pt;width:234pt;height:36pt;z-index:-251661312;visibility:visible;mso-wrap-style:square;mso-width-percent:0;mso-height-percent:0;mso-wrap-distance-left:9pt;mso-wrap-distance-top:0;mso-wrap-distance-right:9pt;mso-wrap-distance-bottom:0;mso-position-horizontal:absolute;mso-position-horizontal-relative:text;mso-position-vertical:absolute;mso-position-vertical-relative:text;mso-width-percent:0;mso-height-percent:0;mso-width-relative:margin;mso-height-relative:margin;v-text-anchor:middle" o:gfxdata="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" adj="831" fillcolor="white [3212]" strokecolor="black [3213]">
                 <v:textbox>
                   <w:txbxContent>
                     <w:p>
@@ -371,7 +371,7 @@
           <w:szCs w:val="19"/>
         </w:rPr>
         <w:drawing>
-          <wp:anchor distT="0" distB="0" distL="114300" distR="114300" simplePos="0" relativeHeight="251677184" behindDoc="0" locked="0" layoutInCell="1" allowOverlap="1" wp14:anchorId="0C618D99" wp14:editId="675DD701">
+          <wp:anchor distT="0" distB="0" distL="114300" distR="114300" simplePos="0" relativeHeight="251659264" behindDoc="0" locked="0" layoutInCell="1" allowOverlap="1" wp14:anchorId="0C618D99" wp14:editId="675DD701">
             <wp:simplePos x="0" y="0"/>
             <wp:positionH relativeFrom="column">
               <wp:posOffset>2203450</wp:posOffset>
@@ -655,11 +655,97 @@
       </w:r>
       <w:r>
         <w:rPr>
-          <w:rFonts w:ascii="Kalpurush" w:hAnsi="Kalpurush" w:cs="Kalpurush"/>
-          <w:sz w:val="20"/>
-          <w:szCs w:val="20"/>
+          <w:rFonts w:ascii="Siyam Rupali" w:hAnsi="Siyam Rupali" w:cs="Siyam Rupali"/>
+          <w:b/>
+          <w:bCs/>
+          <w:sz w:val="26"/>
+          <w:szCs w:val="26"/>
         </w:rPr>
         <w:lastRenderedPageBreak/>
+        <mc:AlternateContent>
+          <mc:Choice Requires="wps">
+            <w:drawing>
+              <wp:anchor distT="0" distB="0" distL="114300" distR="114300" simplePos="0" relativeHeight="251661312" behindDoc="1" locked="0" layoutInCell="1" allowOverlap="1" wp14:anchorId="12B9ED59" wp14:editId="597CB81E">
+                <wp:simplePos x="0" y="0"/>
+                <wp:positionH relativeFrom="column">
+                  <wp:posOffset>-141263</wp:posOffset>
+                </wp:positionH>
+                <wp:positionV relativeFrom="page">
+                  <wp:posOffset>671146</wp:posOffset>
+                </wp:positionV>
+                <wp:extent cx="4187190" cy="6348046"/>
+                <wp:effectExtent l="0" t="0" r="22860" b="15240"/>
+                <wp:wrapNone/>
+                <wp:docPr id="1" name="Rectangle 1"/>
+                <wp:cNvGraphicFramePr/>
+                <a:graphic xmlns:a="http://schemas.openxmlformats.org/drawingml/2006/main">
+                  <a:graphicData uri="http://schemas.microsoft.com/office/word/2010/wordprocessingShape">
+                    <wps:wsp>
+                      <wps:cNvSpPr/>
+                      <wps:spPr>
+                        <a:xfrm>
+                          <a:off x="0" y="0"/>
+                          <a:ext cx="4187190" cy="6348046"/>
+                        </a:xfrm>
+                        <a:prstGeom prst="rect">
+                          <a:avLst/>
+                        </a:prstGeom>
+                        <a:noFill/>
+                        <a:ln w="6350">
+                          <a:solidFill>
+                            <a:schemeClr val="tx1"/>
+                          </a:solidFill>
+                        </a:ln>
+                      </wps:spPr>
+                      <wps:style>
+                        <a:lnRef idx="2">
+                          <a:schemeClr val="accent1">
+                            <a:shade val="50000"/>
+                          </a:schemeClr>
+                        </a:lnRef>
+                        <a:fillRef idx="1">
+                          <a:schemeClr val="accent1"/>
+                        </a:fillRef>
+                        <a:effectRef idx="0">
+                          <a:schemeClr val="accent1"/>
+                        </a:effectRef>
+                        <a:fontRef idx="minor">
+                          <a:schemeClr val="lt1"/>
+                        </a:fontRef>
+                      </wps:style>
+                      <wps:bodyPr rot="0" spcFirstLastPara="0" vertOverflow="overflow" horzOverflow="overflow" vert="horz" wrap="square" lIns="91440" tIns="45720" rIns="91440" bIns="45720" numCol="1" spcCol="0" rtlCol="0" fromWordArt="0" anchor="ctr" anchorCtr="0" forceAA="0" compatLnSpc="1">
+                        <a:prstTxWarp prst="textNoShape">
+                          <a:avLst/>
+                        </a:prstTxWarp>
+                        <a:noAutofit/>
+                      </wps:bodyPr>
+                    </wps:wsp>
+                  </a:graphicData>
+                </a:graphic>
+                <wp14:sizeRelH relativeFrom="margin">
+                  <wp14:pctWidth>0</wp14:pctWidth>
+                </wp14:sizeRelH>
+                <wp14:sizeRelV relativeFrom="margin">
+                  <wp14:pctHeight>0</wp14:pctHeight>
+                </wp14:sizeRelV>
+              </wp:anchor>
+            </w:drawing>
+          </mc:Choice>
+          <mc:Fallback>
+            <w:pict>
+              <v:rect w14:anchorId="24F5E6C1" id="Rectangle 1" o:spid="_x0000_s1026" style="position:absolute;margin-left:-11.1pt;margin-top:52.85pt;width:329.7pt;height:499.85pt;z-index:-251655168;visibility:visible;mso-wrap-style:square;mso-width-percent:0;mso-height-percent:0;mso-wrap-distance-left:9pt;mso-wrap-distance-top:0;mso-wrap-distance-right:9pt;mso-wrap-distance-bottom:0;mso-position-horizontal:absolute;mso-position-horizontal-relative:text;mso-position-vertical:absolute;mso-position-vertical-relative:page;mso-width-percent:0;mso-height-percent:0;mso-width-relative:margin;mso-height-relative:margin;v-text-anchor:middle" o:gfxdata="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" filled="f" strokecolor="black [3213]" strokeweight=".5pt">
+                <w10:wrap anchory="page"/>
+              </v:rect>
+            </w:pict>
+          </mc:Fallback>
+        </mc:AlternateContent>
+      </w:r>
+      <w:r>
+        <w:rPr>
+          <w:rFonts w:ascii="Kalpurush" w:hAnsi="Kalpurush" w:cs="Kalpurush"/>
+          <w:sz w:val="20"/>
+          <w:szCs w:val="20"/>
+        </w:rPr>
         <w:t>করতেন।  এটি প্রথম কয়েক বছর ধরে অব্যাহত ছিল। তাঁর আচরণ থেকে এটা স্পষ্ট ছিল যে তিনি অন্য মানুষের কর্তৃত্ব গ্রহণ করতে পারতেন না। তিনি একবার স্পষ্টতই বলেছিলেন, "আমি তখন ভিন্ন ধরণের কর্তৃত্বের মুখোমুখি হয়েছি যা এর আগেআমি মুখোমুখি হয়নি এবং আমি এটিকে পছন্দ করতাম না।"</w:t>
       </w:r>
     </w:p>
@@ -711,6 +797,101 @@
           <w:szCs w:val="20"/>
         </w:rPr>
       </w:pPr>
+      <w:r>
+        <w:rPr>
+          <w:rFonts w:ascii="Siyam Rupali" w:hAnsi="Siyam Rupali" w:cs="Siyam Rupali"/>
+          <w:b/>
+          <w:bCs/>
+          <w:sz w:val="26"/>
+          <w:szCs w:val="26"/>
+        </w:rPr>
+        <w:lastRenderedPageBreak/>
+        <mc:AlternateContent>
+          <mc:Choice Requires="wps">
+            <w:drawing>
+              <wp:anchor distT="0" distB="0" distL="114300" distR="114300" simplePos="0" relativeHeight="251664384" behindDoc="1" locked="0" layoutInCell="1" allowOverlap="1" wp14:anchorId="0F358476" wp14:editId="393BE256">
+                <wp:simplePos x="0" y="0"/>
+                <wp:positionH relativeFrom="column">
+                  <wp:posOffset>-135304</wp:posOffset>
+                </wp:positionH>
+                <wp:positionV relativeFrom="page">
+                  <wp:posOffset>633046</wp:posOffset>
+                </wp:positionV>
+                <wp:extent cx="4187190" cy="6523892"/>
+                <wp:effectExtent l="0" t="0" r="22860" b="10795"/>
+                <wp:wrapNone/>
+                <wp:docPr id="3" name="Rectangle 3"/>
+                <wp:cNvGraphicFramePr/>
+                <a:graphic xmlns:a="http://schemas.openxmlformats.org/drawingml/2006/main">
+                  <a:graphicData uri="http://schemas.microsoft.com/office/word/2010/wordprocessingShape">
+                    <wps:wsp>
+                      <wps:cNvSpPr/>
+                      <wps:spPr>
+                        <a:xfrm>
+                          <a:off x="0" y="0"/>
+                          <a:ext cx="4187190" cy="6523892"/>
+                        </a:xfrm>
+                        <a:prstGeom prst="rect">
+                          <a:avLst/>
+                        </a:prstGeom>
+                        <a:noFill/>
+                        <a:ln w="6350">
+                          <a:solidFill>
+                            <a:schemeClr val="tx1"/>
+                          </a:solidFill>
+                        </a:ln>
+                      </wps:spPr>
+                      <wps:style>
+                        <a:lnRef idx="2">
+                          <a:schemeClr val="accent1">
+                            <a:shade val="50000"/>
+                          </a:schemeClr>
+                        </a:lnRef>
+                        <a:fillRef idx="1">
+                          <a:schemeClr val="accent1"/>
+                        </a:fillRef>
+                        <a:effectRef idx="0">
+                          <a:schemeClr val="accent1"/>
+                        </a:effectRef>
+                        <a:fontRef idx="minor">
+                          <a:schemeClr val="lt1"/>
+                        </a:fontRef>
+                      </wps:style>
+                      <wps:bodyPr rot="0" spcFirstLastPara="0" vertOverflow="overflow" horzOverflow="overflow" vert="horz" wrap="square" lIns="91440" tIns="45720" rIns="91440" bIns="45720" numCol="1" spcCol="0" rtlCol="0" fromWordArt="0" anchor="ctr" anchorCtr="0" forceAA="0" compatLnSpc="1">
+                        <a:prstTxWarp prst="textNoShape">
+                          <a:avLst/>
+                        </a:prstTxWarp>
+                        <a:noAutofit/>
+                      </wps:bodyPr>
+                    </wps:wsp>
+                  </a:graphicData>
+                </a:graphic>
+                <wp14:sizeRelH relativeFrom="margin">
+                  <wp14:pctWidth>0</wp14:pctWidth>
+                </wp14:sizeRelH>
+                <wp14:sizeRelV relativeFrom="margin">
+                  <wp14:pctHeight>0</wp14:pctHeight>
+                </wp14:sizeRelV>
+              </wp:anchor>
+            </w:drawing>
+          </mc:Choice>
+          <mc:Fallback>
+            <w:pict>
+              <v:rect w14:anchorId="2E37836A" id="Rectangle 3" o:spid="_x0000_s1026" style="position:absolute;margin-left:-10.65pt;margin-top:49.85pt;width:329.7pt;height:513.7pt;z-index:-251652096;visibility:visible;mso-wrap-style:square;mso-width-percent:0;mso-height-percent:0;mso-wrap-distance-left:9pt;mso-wrap-distance-top:0;mso-wrap-distance-right:9pt;mso-wrap-distance-bottom:0;mso-position-horizontal:absolute;mso-position-horizontal-relative:text;mso-position-vertical:absolute;mso-position-vertical-relative:page;mso-width-percent:0;mso-height-percent:0;mso-width-relative:margin;mso-height-relative:margin;v-text-anchor:middle" o:gfxdata="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" filled="f" strokecolor="black [3213]" strokeweight=".5pt">
+                <w10:wrap anchory="page"/>
+              </v:rect>
+            </w:pict>
+          </mc:Fallback>
+        </mc:AlternateContent>
+      </w:r>
+      <w:r>
+        <w:rPr>
+          <w:rFonts w:ascii="Kalpurush" w:hAnsi="Kalpurush" w:cs="Kalpurush"/>
+          <w:sz w:val="20"/>
+          <w:szCs w:val="20"/>
+        </w:rPr>
+        <w:t>স্টিভ ক্যালিফোর্নিয়ার এই স্থানীয় স্কুলে পড়াশোনা শেষ করে ওরেগনের পোর্টল্যান্ডের রিড কলেজে ভর্তি হয়েছিলেন। রিড কলেজে তিনি একটি ক্যালিগ্রাফি কোর্সে অংশ নিয়েছিলেন যা তাকে মুগ্ধ করেছিল। পরে তিনি বলেছিলেন যে এই কোর্সটি অ্যাপলের একাধিক টাইপফেস এবং আনুপাতিকভাবে ফাঁক ফন্টগুলির সহায়ক ছিল।</w:t>
+      </w:r>
     </w:p>
     <w:p>
       <w:pPr>
@@ -728,7 +909,23 @@
           <w:sz w:val="20"/>
           <w:szCs w:val="20"/>
         </w:rPr>
-        <w:t xml:space="preserve">In 1985, Jobs left Apple after losing a power battle with the board of directors. He then founded NeXT, a computer platform development company specializing in the higher education and business market. Apple, howover failed to bring up any new operating system during Job's absence. Jobs returned to Apple as an adviser, and took control of the company as an interim CEO. By 1998, Jobs brought Apple back to profitability from the verge of bankruptcy. He supervised the tat St, development of iMac, iTunes, iPod, iPhonc and iPad. These devices are so simple and user friendly that even a child can operate them. </w:t>
+        <w:t>স্টিভের বাবা পল তাঁকে গ্যারেজে ইলেকট্রনিক্স নিয়ে পরীক্ষা করতে উৎসাহিত করতেন। এর ফলে স্টিভ জবস ছোটবেলা থেকেই</w:t>
+      </w:r>
+      <w:r>
+        <w:rPr>
+          <w:rFonts w:ascii="Kalpurush" w:hAnsi="Kalpurush" w:cs="Kalpurush"/>
+          <w:sz w:val="20"/>
+          <w:szCs w:val="20"/>
+        </w:rPr>
+        <w:t xml:space="preserve"> </w:t>
+      </w:r>
+      <w:r>
+        <w:rPr>
+          <w:rFonts w:ascii="Kalpurush" w:hAnsi="Kalpurush" w:cs="Kalpurush"/>
+          <w:sz w:val="20"/>
+          <w:szCs w:val="20"/>
+        </w:rPr>
+        <w:t>ইলেক্ট্রনিক্স এবং ডিজাইনের প্রতি আজীবন আগ্রহী ছিলেন।</w:t>
       </w:r>
     </w:p>
     <w:p>
@@ -741,6 +938,14 @@
           <w:szCs w:val="20"/>
         </w:rPr>
       </w:pPr>
+      <w:r>
+        <w:rPr>
+          <w:rFonts w:ascii="Kalpurush" w:hAnsi="Kalpurush" w:cs="Kalpurush"/>
+          <w:sz w:val="20"/>
+          <w:szCs w:val="20"/>
+        </w:rPr>
+        <w:t>১৯৭৪ সালে, জবস আধ্যাত্মিক আলোর সন্ধানে ভারতে ভ্রমণ করেছিলেন। সেসময় তিনি 'করোলি বাবা' নামক একজন আধ্যাত্মিক মানুষের আশ্রমে ভ্রমণ করেছিলেন। ভারতে তাঁর বেশ কয়েকমাস থাকার সময়ে, তিনি বৌদ্ধ এবং পৌরাণিক আধ্যাত্মিক দর্শন সম্পর্কে অনেক কিছু জানতে পারেন। পরে তিনি মন্তব্য করেছিলেন যে এই ভিন্ন সংস্কৃতির অভিজ্ঞতাগুলি তাঁকে জীবন ও ব্যবসায় সম্পর্কে আরও বিস্তৃত দৃষ্টিভঙ্গি দেওয়ার ক্ষেত্রে অত্যন্ত সাহায্য করেছিল।</w:t>
+      </w:r>
     </w:p>
     <w:p>
       <w:pPr>
@@ -758,7 +963,7 @@
           <w:sz w:val="20"/>
           <w:szCs w:val="20"/>
         </w:rPr>
-        <w:t xml:space="preserve">He supervised the company's Apple Stores, iTunes Stores and the App Stores too. The success of these products and services brought about steady financial returns for several years and pushed Apple to become the world's most valuable publicly traded company in 2011. This triumph is regarded as the greatest turnarounds in the business history. </w:t>
+        <w:t>স্টিভ জবস প্রথম আসল কম্পিউটারের কাজ পান 'এট্যারি কম্পিউটার' নামক একটি প্রতিষ্ঠানে। এট্যারিতে তাঁর সময়কালে, স্টিভ ওজনিয়াককের সাথে স্টিভ জবসের ভালো সম্পর্ক গড়ে ওঠে। জবস এই কম্পিউটার প্রযুক্তিবিদকে খুব প্রশংসার চোখে দেখতেন, যার সাথে তিনি ১৯৭১সালে প্রথম পরিচিত হয়েছিলেন।</w:t>
       </w:r>
     </w:p>
     <w:p>
@@ -777,7 +982,7 @@
           <w:sz w:val="20"/>
           <w:szCs w:val="20"/>
         </w:rPr>
-        <w:t xml:space="preserve">Steve Jobs has been highly acclaimed as a visionary leader. lie has changed people's perspective towards the computer and bow they use it, consume personal media and how they communicate with each other. Hence iBooks, iPhones, iPods and iPads have become extremely popular Jobs saw and felt the need of Wi-Fi (wireless Internet connection) in laptops. It is be who made Wi-Fi a standard feature of every laptop, and of many other devices worldwide. So Jobs' dream to be anywhere anytime became a reality. </w:t>
+        <w:t>১৯৭৬ সালে, ওয়াজনিয়াক প্রথম 'অ্যাপল I' কম্পিউটার প্রতিষ্ঠা করেছিলেন। জবস, ওয়াজনিয়াক এবং রোনাল্ড ওয়েইনে এরপর অ্যাপল কম্পিউটার প্রতিষ্ঠা করে। প্রথমদিকে, 'অ্যাপল কম্পিউটার' প্রতিষ্ঠানটির একমাত্র বিক্রয় কেন্দ্র ছিল  স্টিভ জবসের বাসার গ্যারেজ।</w:t>
       </w:r>
     </w:p>
     <w:p>
@@ -796,14 +1001,474 @@
           <w:sz w:val="20"/>
           <w:szCs w:val="20"/>
         </w:rPr>
+        <w:t>পরবর্তী কয়েক বছর ধরে, অ্যাপল কম্পিউটারগুলি দ্রুত প্রসারিত হওয়ার সাথে সাথে হোম কম্পিউটারের বাজার উল্লেখযোগ্য হরে ক্রমবর্ধিত হতে শুরু করে।</w:t>
+      </w:r>
+      <w:r>
+        <w:rPr>
+          <w:rFonts w:ascii="Kalpurush" w:hAnsi="Kalpurush" w:cs="Kalpurush"/>
+          <w:sz w:val="20"/>
+          <w:szCs w:val="20"/>
+        </w:rPr>
+        <w:t xml:space="preserve"> </w:t>
+      </w:r>
+      <w:r>
+        <w:rPr>
+          <w:rFonts w:ascii="Kalpurush" w:hAnsi="Kalpurush" w:cs="Kalpurush"/>
+          <w:sz w:val="20"/>
+          <w:szCs w:val="20"/>
+        </w:rPr>
+        <w:t xml:space="preserve">১৯৮৪ সালে, জবস প্রথম ম্যাকিনটোস ডিজাইন করেছিল। এটি প্রথম বাণিজ্যিকভাবে সফল হোম কম্পিউটার যেখানে গ্রাফিকাল ইউজার ইন্টারফেস ব্যবহার করা হয়েছিল। এটি হোম </w:t>
+      </w:r>
+      <w:r>
+        <w:rPr>
+          <w:rFonts w:ascii="Siyam Rupali" w:hAnsi="Siyam Rupali" w:cs="Siyam Rupali"/>
+          <w:b/>
+          <w:bCs/>
+          <w:sz w:val="26"/>
+          <w:szCs w:val="26"/>
+        </w:rPr>
         <w:lastRenderedPageBreak/>
-        <w:t>Jobs also co-founded and served as chief executive of PULA% Animation Studios. Ile became a member of the board of directors of The Walt Disney Company in 2006, when Disney acquired Pixar.</w:t>
+        <mc:AlternateContent>
+          <mc:Choice Requires="wps">
+            <w:drawing>
+              <wp:anchor distT="0" distB="0" distL="114300" distR="114300" simplePos="0" relativeHeight="251667456" behindDoc="1" locked="0" layoutInCell="1" allowOverlap="1" wp14:anchorId="0698B1DC" wp14:editId="678E2CDA">
+                <wp:simplePos x="0" y="0"/>
+                <wp:positionH relativeFrom="column">
+                  <wp:posOffset>-135304</wp:posOffset>
+                </wp:positionH>
+                <wp:positionV relativeFrom="page">
+                  <wp:posOffset>650631</wp:posOffset>
+                </wp:positionV>
+                <wp:extent cx="4187190" cy="6550269"/>
+                <wp:effectExtent l="0" t="0" r="22860" b="22225"/>
+                <wp:wrapNone/>
+                <wp:docPr id="4" name="Rectangle 4"/>
+                <wp:cNvGraphicFramePr/>
+                <a:graphic xmlns:a="http://schemas.openxmlformats.org/drawingml/2006/main">
+                  <a:graphicData uri="http://schemas.microsoft.com/office/word/2010/wordprocessingShape">
+                    <wps:wsp>
+                      <wps:cNvSpPr/>
+                      <wps:spPr>
+                        <a:xfrm>
+                          <a:off x="0" y="0"/>
+                          <a:ext cx="4187190" cy="6550269"/>
+                        </a:xfrm>
+                        <a:prstGeom prst="rect">
+                          <a:avLst/>
+                        </a:prstGeom>
+                        <a:noFill/>
+                        <a:ln w="6350">
+                          <a:solidFill>
+                            <a:schemeClr val="tx1"/>
+                          </a:solidFill>
+                        </a:ln>
+                      </wps:spPr>
+                      <wps:style>
+                        <a:lnRef idx="2">
+                          <a:schemeClr val="accent1">
+                            <a:shade val="50000"/>
+                          </a:schemeClr>
+                        </a:lnRef>
+                        <a:fillRef idx="1">
+                          <a:schemeClr val="accent1"/>
+                        </a:fillRef>
+                        <a:effectRef idx="0">
+                          <a:schemeClr val="accent1"/>
+                        </a:effectRef>
+                        <a:fontRef idx="minor">
+                          <a:schemeClr val="lt1"/>
+                        </a:fontRef>
+                      </wps:style>
+                      <wps:bodyPr rot="0" spcFirstLastPara="0" vertOverflow="overflow" horzOverflow="overflow" vert="horz" wrap="square" lIns="91440" tIns="45720" rIns="91440" bIns="45720" numCol="1" spcCol="0" rtlCol="0" fromWordArt="0" anchor="ctr" anchorCtr="0" forceAA="0" compatLnSpc="1">
+                        <a:prstTxWarp prst="textNoShape">
+                          <a:avLst/>
+                        </a:prstTxWarp>
+                        <a:noAutofit/>
+                      </wps:bodyPr>
+                    </wps:wsp>
+                  </a:graphicData>
+                </a:graphic>
+                <wp14:sizeRelH relativeFrom="margin">
+                  <wp14:pctWidth>0</wp14:pctWidth>
+                </wp14:sizeRelH>
+                <wp14:sizeRelV relativeFrom="margin">
+                  <wp14:pctHeight>0</wp14:pctHeight>
+                </wp14:sizeRelV>
+              </wp:anchor>
+            </w:drawing>
+          </mc:Choice>
+          <mc:Fallback>
+            <w:pict>
+              <v:rect w14:anchorId="3A1EEB10" id="Rectangle 4" o:spid="_x0000_s1026" style="position:absolute;margin-left:-10.65pt;margin-top:51.25pt;width:329.7pt;height:515.75pt;z-index:-251649024;visibility:visible;mso-wrap-style:square;mso-width-percent:0;mso-height-percent:0;mso-wrap-distance-left:9pt;mso-wrap-distance-top:0;mso-wrap-distance-right:9pt;mso-wrap-distance-bottom:0;mso-position-horizontal:absolute;mso-position-horizontal-relative:text;mso-position-vertical:absolute;mso-position-vertical-relative:page;mso-width-percent:0;mso-height-percent:0;mso-width-relative:margin;mso-height-relative:margin;v-text-anchor:middle" o:gfxdata="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" filled="f" strokecolor="black [3213]" strokeweight=".5pt">
+                <w10:wrap anchory="page"/>
+              </v:rect>
+            </w:pict>
+          </mc:Fallback>
+        </mc:AlternateContent>
+      </w:r>
+      <w:r>
+        <w:rPr>
+          <w:rFonts w:ascii="Kalpurush" w:hAnsi="Kalpurush" w:cs="Kalpurush"/>
+          <w:sz w:val="20"/>
+          <w:szCs w:val="20"/>
+        </w:rPr>
+        <w:t>কম্পিউটিংয়ের জন্য একটি গুরুত্বপূর্ণ মাইলফলক ছিল এবং এই কম্পিউটার তৈরির জন্য যে নীতিগুলো ব্যবহৃত হয়েছিল তা পরবর্তী হোম কম্পিউটারগুলির মূলনীতিতে পরিণত হয়ে উঠেছিল।</w:t>
+      </w:r>
+    </w:p>
+    <w:p>
+      <w:pPr>
+        <w:ind w:firstLine="720"/>
+        <w:jc w:val="both"/>
+        <w:rPr>
+          <w:rFonts w:ascii="Kalpurush" w:hAnsi="Kalpurush" w:cs="Kalpurush"/>
+          <w:sz w:val="20"/>
+          <w:szCs w:val="20"/>
+        </w:rPr>
+      </w:pPr>
+      <w:r>
+        <w:rPr>
+          <w:rFonts w:ascii="Kalpurush" w:hAnsi="Kalpurush" w:cs="Kalpurush"/>
+          <w:sz w:val="20"/>
+          <w:szCs w:val="20"/>
+        </w:rPr>
+        <w:t>অ্যাপলে জবসের প্রচুর উদ্ভাবনী সাফল্য থাকা সত্ত্বেও, অ্যাপল-এ জবস এবং অন্যান্য কর্মীদের মধ্যে বিবাদ দিনের পর দিন বৃদ্ধি পেতে শুরু করে।</w:t>
+      </w:r>
+    </w:p>
+    <w:p>
+      <w:pPr>
+        <w:ind w:firstLine="720"/>
+        <w:jc w:val="both"/>
+        <w:rPr>
+          <w:rFonts w:ascii="Kalpurush" w:hAnsi="Kalpurush" w:cs="Kalpurush"/>
+          <w:sz w:val="20"/>
+          <w:szCs w:val="20"/>
+        </w:rPr>
+      </w:pPr>
+      <w:r>
+        <w:rPr>
+          <w:rFonts w:ascii="Kalpurush" w:hAnsi="Kalpurush" w:cs="Kalpurush"/>
+          <w:sz w:val="20"/>
+          <w:szCs w:val="20"/>
+        </w:rPr>
+        <w:t>১৯৮৫ সালে, বোর্ডস অফ ডিরেক্টরসের সাথে একটি ঝগড়ার সূত্র ধরে জবস অ্যাপল ত্যাগ করে। তারপরে তিনি একটি কম্পিউটার প্ল্যাটফর্ম ডেভেলপমেন্ট সংস্থা 'নেক্সট' প্রতিষ্ঠা করেছিলেন এবং সেই সংস্থাটি উচ্চ শিক্ষা এবং ব্যবসায়িক বাজারে কম্পিউটার প্রযুক্তিকে কাজে লাগাতে উদ্যোগী হয়ে উঠেছিল । অপরদিকে, অ্যাপল স্টিভ জবসের অনুপস্থিতিতে নতুন কোন অপারেটিং সিস্টেমও আনতে পারেনি। অবশেষে অ্যাপলের বিশেষ অনুরোধের কারণে জবস অ্যাপলে উপদেষ্টা হিসাবে ফিরে আসেন এবং অন্তর্বর্তীকালীন প্রধান নির্বাহী কর্মকর্তা হিসাবে কোম্পানির নিয়ন্ত্রণ নেন। ১৯৯৮ এর মধ্যে, জবস অ্যাপলকে দেউলিয়ার দ্বার থেকে আবার লাভজনকতায় ফিরিয়ে এনে। তিনি আইম্যাক, আইটিউনস, আইপড, আইফোন এবং আইপ্যাডের বিকাশে তদারকি করেছেন। এই ডিভাইসগুলি এত সহজ এবং ব্যবহারকারী বান্ধব যে কোনও শিশু তাদের চালনাও করতে পারে।</w:t>
+      </w:r>
+      <w:r>
+        <w:rPr>
+          <w:rFonts w:ascii="Kalpurush" w:hAnsi="Kalpurush" w:cs="Kalpurush"/>
+          <w:sz w:val="20"/>
+          <w:szCs w:val="20"/>
+        </w:rPr>
+        <w:t xml:space="preserve"> </w:t>
+      </w:r>
+    </w:p>
+    <w:p>
+      <w:pPr>
+        <w:ind w:firstLine="720"/>
+        <w:jc w:val="both"/>
+        <w:rPr>
+          <w:rFonts w:ascii="Kalpurush" w:hAnsi="Kalpurush" w:cs="Kalpurush"/>
+          <w:sz w:val="20"/>
+          <w:szCs w:val="20"/>
+        </w:rPr>
+      </w:pPr>
+      <w:r>
+        <w:rPr>
+          <w:rFonts w:ascii="Kalpurush" w:hAnsi="Kalpurush" w:cs="Kalpurush"/>
+          <w:sz w:val="20"/>
+          <w:szCs w:val="20"/>
+        </w:rPr>
+        <w:t>তিনি সংস্থাটির অ্যাপল স্টোর, আইটিউনস স্টোর এবং অ্যাপ স্টোরগুলিও তদারকি করেছিলেন। এই পণ্য এবং পরিষেবাদির সাফল্য বেশ কয়েক বছর ধরে অ্যাপলে স্থিতিশীল আর্থিক প্রত্যাবর্তন এনেছিল এবং এই কারণেই অ্যাপল ২০১১ সালে বিশ্বের সর্বাধিক মূল্যবান পাবলিক-ট্রেড সংস্থায় পরিণত হয়েছিল। অ্যাপলের তথা স্টিভ জবসের এই বিজয়কে ব্যবসায়ের ইতিহাসের সর্বকালের সবচেয়ে বড় পরিবর্তন হিসাবে বিবেচনা করা হয়ে থাকে।</w:t>
+      </w:r>
+    </w:p>
+    <w:p>
+      <w:pPr>
+        <w:ind w:firstLine="720"/>
+        <w:jc w:val="both"/>
+        <w:rPr>
+          <w:rFonts w:ascii="Kalpurush" w:hAnsi="Kalpurush" w:cs="Kalpurush"/>
+          <w:sz w:val="20"/>
+          <w:szCs w:val="20"/>
+        </w:rPr>
+      </w:pPr>
+      <w:r>
+        <w:rPr>
+          <w:rFonts w:ascii="Kalpurush" w:hAnsi="Kalpurush" w:cs="Kalpurush"/>
+          <w:sz w:val="20"/>
+          <w:szCs w:val="20"/>
+        </w:rPr>
+        <w:t xml:space="preserve">স্টিভ জবস একজন দূরদর্শী নেতা হিসাবে খুব প্রশংসিত হয়েছিলেন।  তিনি কম্পিউটারের প্রতি লোকের কটু দৃষ্টিভঙ্গিকে এবং মানুষের কম্পিউটার ব্যবহার করে একে অপরের সাথে যোগাযোগ করার প্রক্রিয়াকে পরিবর্তন করেছেন। তাই যখন আইবুকস, আইফোনস, আইপড এবং আইপ্যাডগুলি অত্যন্ত জনপ্রিয় হয়ে উঠেছিল, তখন জবস </w:t>
+      </w:r>
+      <w:r>
+        <w:rPr>
+          <w:rFonts w:ascii="Siyam Rupali" w:hAnsi="Siyam Rupali" w:cs="Siyam Rupali"/>
+          <w:b/>
+          <w:bCs/>
+          <w:sz w:val="26"/>
+          <w:szCs w:val="26"/>
+        </w:rPr>
+        <w:lastRenderedPageBreak/>
+        <mc:AlternateContent>
+          <mc:Choice Requires="wps">
+            <w:drawing>
+              <wp:anchor distT="0" distB="0" distL="114300" distR="114300" simplePos="0" relativeHeight="251668480" behindDoc="1" locked="0" layoutInCell="1" allowOverlap="1" wp14:anchorId="586605ED" wp14:editId="7538DBFE">
+                <wp:simplePos x="0" y="0"/>
+                <wp:positionH relativeFrom="column">
+                  <wp:posOffset>-135304</wp:posOffset>
+                </wp:positionH>
+                <wp:positionV relativeFrom="page">
+                  <wp:posOffset>685800</wp:posOffset>
+                </wp:positionV>
+                <wp:extent cx="4187190" cy="2031023"/>
+                <wp:effectExtent l="0" t="0" r="22860" b="26670"/>
+                <wp:wrapNone/>
+                <wp:docPr id="6" name="Rectangle 6"/>
+                <wp:cNvGraphicFramePr/>
+                <a:graphic xmlns:a="http://schemas.openxmlformats.org/drawingml/2006/main">
+                  <a:graphicData uri="http://schemas.microsoft.com/office/word/2010/wordprocessingShape">
+                    <wps:wsp>
+                      <wps:cNvSpPr/>
+                      <wps:spPr>
+                        <a:xfrm>
+                          <a:off x="0" y="0"/>
+                          <a:ext cx="4187190" cy="2031023"/>
+                        </a:xfrm>
+                        <a:prstGeom prst="rect">
+                          <a:avLst/>
+                        </a:prstGeom>
+                        <a:noFill/>
+                        <a:ln w="6350">
+                          <a:solidFill>
+                            <a:schemeClr val="tx1"/>
+                          </a:solidFill>
+                        </a:ln>
+                      </wps:spPr>
+                      <wps:style>
+                        <a:lnRef idx="2">
+                          <a:schemeClr val="accent1">
+                            <a:shade val="50000"/>
+                          </a:schemeClr>
+                        </a:lnRef>
+                        <a:fillRef idx="1">
+                          <a:schemeClr val="accent1"/>
+                        </a:fillRef>
+                        <a:effectRef idx="0">
+                          <a:schemeClr val="accent1"/>
+                        </a:effectRef>
+                        <a:fontRef idx="minor">
+                          <a:schemeClr val="lt1"/>
+                        </a:fontRef>
+                      </wps:style>
+                      <wps:bodyPr rot="0" spcFirstLastPara="0" vertOverflow="overflow" horzOverflow="overflow" vert="horz" wrap="square" lIns="91440" tIns="45720" rIns="91440" bIns="45720" numCol="1" spcCol="0" rtlCol="0" fromWordArt="0" anchor="ctr" anchorCtr="0" forceAA="0" compatLnSpc="1">
+                        <a:prstTxWarp prst="textNoShape">
+                          <a:avLst/>
+                        </a:prstTxWarp>
+                        <a:noAutofit/>
+                      </wps:bodyPr>
+                    </wps:wsp>
+                  </a:graphicData>
+                </a:graphic>
+                <wp14:sizeRelH relativeFrom="margin">
+                  <wp14:pctWidth>0</wp14:pctWidth>
+                </wp14:sizeRelH>
+                <wp14:sizeRelV relativeFrom="margin">
+                  <wp14:pctHeight>0</wp14:pctHeight>
+                </wp14:sizeRelV>
+              </wp:anchor>
+            </w:drawing>
+          </mc:Choice>
+          <mc:Fallback>
+            <w:pict>
+              <v:rect w14:anchorId="42BACA6D" id="Rectangle 6" o:spid="_x0000_s1026" style="position:absolute;margin-left:-10.65pt;margin-top:54pt;width:329.7pt;height:159.9pt;z-index:-251648000;visibility:visible;mso-wrap-style:square;mso-width-percent:0;mso-height-percent:0;mso-wrap-distance-left:9pt;mso-wrap-distance-top:0;mso-wrap-distance-right:9pt;mso-wrap-distance-bottom:0;mso-position-horizontal:absolute;mso-position-horizontal-relative:text;mso-position-vertical:absolute;mso-position-vertical-relative:page;mso-width-percent:0;mso-height-percent:0;mso-width-relative:margin;mso-height-relative:margin;v-text-anchor:middle" o:gfxdata="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" filled="f" strokecolor="black [3213]" strokeweight=".5pt">
+                <w10:wrap anchory="page"/>
+              </v:rect>
+            </w:pict>
+          </mc:Fallback>
+        </mc:AlternateContent>
+      </w:r>
+      <w:r>
+        <w:rPr>
+          <w:rFonts w:ascii="Kalpurush" w:hAnsi="Kalpurush" w:cs="Kalpurush"/>
+          <w:sz w:val="20"/>
+          <w:szCs w:val="20"/>
+        </w:rPr>
+        <w:t>ল্যাপটপে ওয়াই-ফাই যুক্ত করার প্রয়োজনীয়তা অনুভব করেছিলেন। যিনি ওয়াই-ফাইকে প্রতিটি ল্যাপটপ এবং বিশ্বব্যাপী অনেকগুলি ডিভাইসের একটি অবিচ্ছেদ্য বৈশিষ্ট্য রূপে প্রতিষ্ঠা করেছেন। সুতরাং, ওয়াই-ফাই থাকার কারণে পৃথিবীর যেকোনও জায়গায় বসে মানুষ যেকোনও সময় একে ওপরের সাথে যুক্ত হতে শুরু করে, যার ফলে জবসের স্বপ্ন আক্ষরিক অর্থে বাস্তবে পরিণত হয়েছিল।</w:t>
+      </w:r>
+    </w:p>
+    <w:p>
+      <w:pPr>
+        <w:ind w:firstLine="720"/>
+        <w:jc w:val="both"/>
+        <w:rPr>
+          <w:rFonts w:ascii="Kalpurush" w:hAnsi="Kalpurush" w:cs="Kalpurush"/>
+          <w:sz w:val="20"/>
+          <w:szCs w:val="20"/>
+        </w:rPr>
+      </w:pPr>
+      <w:r>
+        <w:rPr>
+          <w:rFonts w:ascii="Kalpurush" w:hAnsi="Kalpurush" w:cs="Kalpurush"/>
+          <w:sz w:val="20"/>
+          <w:szCs w:val="20"/>
+        </w:rPr>
+        <w:t>স্টিভ জবস 'পিক্সার অ্যানিমেশন স্টুডিও' সহ-প্রতিষ্ঠা করেছিলেন এবং প্রধান নির্বাহী হিসাবে দায়িত্ব পালন করেছিলেন। তিনি ২০০৬ সালে ওয়াল্ট ডিজনি কোম্পানির পরিচালনা পর্ষদের সদস্য হন, যখন ডিজনি পিক্সারকে কিনে নেয়।</w:t>
+      </w:r>
+    </w:p>
+    <w:p>
+      <w:pPr>
+        <w:ind w:firstLine="720"/>
+        <w:jc w:val="both"/>
+        <w:rPr>
+          <w:rFonts w:ascii="Kalpurush" w:hAnsi="Kalpurush" w:cs="Kalpurush"/>
+          <w:sz w:val="20"/>
+          <w:szCs w:val="20"/>
+        </w:rPr>
+      </w:pPr>
+    </w:p>
+    <w:p>
+      <w:pPr>
+        <w:ind w:firstLine="720"/>
+        <w:jc w:val="both"/>
+        <w:rPr>
+          <w:rFonts w:ascii="Kalpurush" w:hAnsi="Kalpurush" w:cs="Kalpurush"/>
+          <w:sz w:val="20"/>
+          <w:szCs w:val="20"/>
+        </w:rPr>
+      </w:pPr>
+      <w:r>
+        <mc:AlternateContent>
+          <mc:Choice Requires="wps">
+            <w:drawing>
+              <wp:anchor distT="0" distB="0" distL="114300" distR="114300" simplePos="0" relativeHeight="251687424" behindDoc="0" locked="0" layoutInCell="1" allowOverlap="1" wp14:anchorId="728B6490" wp14:editId="7EAD8284">
+                <wp:simplePos x="0" y="0"/>
+                <wp:positionH relativeFrom="column">
+                  <wp:posOffset>40542</wp:posOffset>
+                </wp:positionH>
+                <wp:positionV relativeFrom="paragraph">
+                  <wp:posOffset>1166055</wp:posOffset>
+                </wp:positionV>
+                <wp:extent cx="149470" cy="1143000"/>
+                <wp:effectExtent l="0" t="0" r="3175" b="0"/>
+                <wp:wrapNone/>
+                <wp:docPr id="8" name="Rectangle 8"/>
+                <wp:cNvGraphicFramePr/>
+                <a:graphic xmlns:a="http://schemas.openxmlformats.org/drawingml/2006/main">
+                  <a:graphicData uri="http://schemas.microsoft.com/office/word/2010/wordprocessingShape">
+                    <wps:wsp>
+                      <wps:cNvSpPr/>
+                      <wps:spPr>
+                        <a:xfrm>
+                          <a:off x="0" y="0"/>
+                          <a:ext cx="149470" cy="1143000"/>
+                        </a:xfrm>
+                        <a:prstGeom prst="rect">
+                          <a:avLst/>
+                        </a:prstGeom>
+                        <a:solidFill>
+                          <a:srgbClr val="DBDBDB"/>
+                        </a:solidFill>
+                        <a:ln>
+                          <a:noFill/>
+                        </a:ln>
+                      </wps:spPr>
+                      <wps:style>
+                        <a:lnRef idx="2">
+                          <a:schemeClr val="accent1">
+                            <a:shade val="50000"/>
+                          </a:schemeClr>
+                        </a:lnRef>
+                        <a:fillRef idx="1">
+                          <a:schemeClr val="accent1"/>
+                        </a:fillRef>
+                        <a:effectRef idx="0">
+                          <a:schemeClr val="accent1"/>
+                        </a:effectRef>
+                        <a:fontRef idx="minor">
+                          <a:schemeClr val="lt1"/>
+                        </a:fontRef>
+                      </wps:style>
+                      <wps:bodyPr rot="0" spcFirstLastPara="0" vertOverflow="overflow" horzOverflow="overflow" vert="horz" wrap="square" lIns="91440" tIns="45720" rIns="91440" bIns="45720" numCol="1" spcCol="0" rtlCol="0" fromWordArt="0" anchor="ctr" anchorCtr="0" forceAA="0" compatLnSpc="1">
+                        <a:prstTxWarp prst="textNoShape">
+                          <a:avLst/>
+                        </a:prstTxWarp>
+                        <a:noAutofit/>
+                      </wps:bodyPr>
+                    </wps:wsp>
+                  </a:graphicData>
+                </a:graphic>
+              </wp:anchor>
+            </w:drawing>
+          </mc:Choice>
+          <mc:Fallback>
+            <w:pict>
+              <v:rect w14:anchorId="0719E211" id="Rectangle 8" o:spid="_x0000_s1026" style="position:absolute;margin-left:3.2pt;margin-top:91.8pt;width:11.75pt;height:90pt;z-index:251687424;visibility:visible;mso-wrap-style:square;mso-wrap-distance-left:9pt;mso-wrap-distance-top:0;mso-wrap-distance-right:9pt;mso-wrap-distance-bottom:0;mso-position-horizontal:absolute;mso-position-horizontal-relative:text;mso-position-vertical:absolute;mso-position-vertical-relative:text;v-text-anchor:middle" o:gfxdata="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" fillcolor="#dbdbdb" stroked="f" strokeweight="2pt"/>
+            </w:pict>
+          </mc:Fallback>
+        </mc:AlternateContent>
+      </w:r>
+      <w:r>
+        <w:drawing>
+          <wp:anchor distT="0" distB="0" distL="114300" distR="114300" simplePos="0" relativeHeight="251686400" behindDoc="1" locked="0" layoutInCell="1" allowOverlap="1" wp14:anchorId="279844AF" wp14:editId="33DD024E">
+            <wp:simplePos x="0" y="0"/>
+            <wp:positionH relativeFrom="column">
+              <wp:posOffset>-3810</wp:posOffset>
+            </wp:positionH>
+            <wp:positionV relativeFrom="paragraph">
+              <wp:posOffset>330932</wp:posOffset>
+            </wp:positionV>
+            <wp:extent cx="3949700" cy="3072130"/>
+            <wp:effectExtent l="0" t="0" r="0" b="0"/>
+            <wp:wrapNone/>
+            <wp:docPr id="7" name="Picture 7" descr="Editorial cartoon: Direct your prayers to Apple - nj.com"/>
+            <wp:cNvGraphicFramePr>
+              <a:graphicFrameLocks xmlns:a="http://schemas.openxmlformats.org/drawingml/2006/main" noChangeAspect="1"/>
+            </wp:cNvGraphicFramePr>
+            <a:graphic xmlns:a="http://schemas.openxmlformats.org/drawingml/2006/main">
+              <a:graphicData uri="http://schemas.openxmlformats.org/drawingml/2006/picture">
+                <pic:pic xmlns:pic="http://schemas.openxmlformats.org/drawingml/2006/picture">
+                  <pic:nvPicPr>
+                    <pic:cNvPr id="0" name="Picture 2" descr="Editorial cartoon: Direct your prayers to Apple - nj.com"/>
+                    <pic:cNvPicPr>
+                      <a:picLocks noChangeAspect="1" noChangeArrowheads="1"/>
+                    </pic:cNvPicPr>
+                  </pic:nvPicPr>
+                  <pic:blipFill>
+                    <a:blip r:embed="rId9" cstate="print">
+                      <a:grayscl/>
+                      <a:extLst>
+                        <a:ext uri="{28A0092B-C50C-407E-A947-70E740481C1C}">
+                          <a14:useLocalDpi xmlns:a14="http://schemas.microsoft.com/office/drawing/2010/main" val="0"/>
+                        </a:ext>
+                      </a:extLst>
+                    </a:blip>
+                    <a:srcRect/>
+                    <a:stretch>
+                      <a:fillRect/>
+                    </a:stretch>
+                  </pic:blipFill>
+                  <pic:spPr bwMode="auto">
+                    <a:xfrm>
+                      <a:off x="0" y="0"/>
+                      <a:ext cx="3949700" cy="3072130"/>
+                    </a:xfrm>
+                    <a:prstGeom prst="rect">
+                      <a:avLst/>
+                    </a:prstGeom>
+                    <a:noFill/>
+                    <a:ln>
+                      <a:noFill/>
+                    </a:ln>
+                  </pic:spPr>
+                </pic:pic>
+              </a:graphicData>
+            </a:graphic>
+          </wp:anchor>
+        </w:drawing>
       </w:r>
       <w:bookmarkEnd w:id="0"/>
       <w:bookmarkEnd w:id="1"/>
     </w:p>
     <w:sectPr>
-      <w:headerReference w:type="first" r:id="rId9"/>
+      <w:headerReference w:type="first" r:id="rId10"/>
       <w:endnotePr>
         <w:numFmt w:val="decimal"/>
       </w:endnotePr>
@@ -882,7 +1547,7 @@
 <w:numbering xmlns:wpc="http://schemas.microsoft.com/office/word/2010/wordprocessingCanvas" xmlns:cx="http://schemas.microsoft.com/office/drawing/2014/chartex" xmlns:cx1="http://schemas.microsoft.com/office/drawing/2015/9/8/chartex" xmlns:cx2="http://schemas.microsoft.com/office/drawing/2015/10/21/chartex" xmlns:cx3="http://schemas.microsoft.com/office/drawing/2016/5/9/chartex" xmlns:cx4="http://schemas.microsoft.com/office/drawing/2016/5/10/chartex" xmlns:cx5="http://schemas.microsoft.com/office/drawing/2016/5/11/chartex" xmlns:cx6="http://schemas.microsoft.com/office/drawing/2016/5/12/chartex" xmlns:cx7="http://schemas.microsoft.com/office/drawing/2016/5/13/chartex" xmlns:cx8="http://schemas.microsoft.com/office/drawing/2016/5/14/chartex" xmlns:mc="http://schemas.openxmlformats.org/markup-compatibility/2006" xmlns:aink="http://schemas.microsoft.com/office/drawing/2016/ink" xmlns:am3d="http://schemas.microsoft.com/office/drawing/2017/model3d" xmlns:o="urn:schemas-microsoft-com:office:office" xmlns:r="http://schemas.openxmlformats.org/officeDocument/2006/relationships" xmlns:m="http://schemas.openxmlformats.org/officeDocument/2006/math" xmlns:v="urn:schemas-microsoft-com:vml" xmlns:wp14="http://schemas.microsoft.com/office/word/2010/wordprocessingDrawing" xmlns:wp="http://schemas.openxmlformats.org/drawingml/2006/wordprocessingDrawing" xmlns:w10="urn:schemas-microsoft-com:office:word" xmlns:w="http://schemas.openxmlformats.org/wordprocessingml/2006/main" xmlns:w14="http://schemas.microsoft.com/office/word/2010/wordml" xmlns:w15="http://schemas.microsoft.com/office/word/2012/wordml" xmlns:w16cex="http://schemas.microsoft.com/office/word/2018/wordml/cex" xmlns:w16cid="http://schemas.microsoft.com/office/word/2016/wordml/cid" xmlns:w16="http://schemas.microsoft.com/office/word/2018/wordml" xmlns:w16se="http://schemas.microsoft.com/office/word/2015/wordml/symex" xmlns:wpg="http://schemas.microsoft.com/office/word/2010/wordprocessingGroup" xmlns:wpi="http://schemas.microsoft.com/office/word/2010/wordprocessingInk" xmlns:wne="http://schemas.microsoft.com/office/word/2006/wordml" xmlns:wps="http://schemas.microsoft.com/office/word/2010/wordprocessingShape" mc:Ignorable="w14 w15 w16se w16cid w16 w16cex wp14">
   <w:numPicBullet w:numPicBulletId="0">
     <w:pict>
-      <v:shapetype w14:anchorId="09C11159" id="_x0000_t75" coordsize="21600,21600" o:spt="75" o:preferrelative="t" path="m@4@5l@4@11@9@11@9@5xe" filled="f" stroked="f">
+      <v:shapetype id="_x0000_t75" coordsize="21600,21600" o:spt="75" o:preferrelative="t" path="m@4@5l@4@11@9@11@9@5xe" filled="f" stroked="f">
         <v:stroke joinstyle="miter"/>
         <v:formulas>
           <v:f eqn="if lineDrawn pixelLineWidth 0"/>
@@ -901,7 +1566,7 @@
         <v:path o:extrusionok="f" gradientshapeok="t" o:connecttype="rect"/>
         <o:lock v:ext="edit" aspectratio="t"/>
       </v:shapetype>
-      <v:shape id="_x0000_i1069" type="#_x0000_t75" alt="Bullseye" style="width:14.55pt;height:14.55pt;visibility:visible" o:gfxdata="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" o:bullet="t">
+      <v:shape id="_x0000_i1087" type="#_x0000_t75" alt="Bullseye" style="width:14.55pt;height:14.55pt;visibility:visible" o:gfxdata="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" o:bullet="t">
         <v:imagedata r:id="rId1" o:title="" cropright="-2850f"/>
       </v:shape>
     </w:pict>

</xml_diff>